<commit_message>
update database access interface
</commit_message>
<xml_diff>
--- a/doc/Note.docx
+++ b/doc/Note.docx
@@ -995,17 +995,11 @@
     <w:p>
       <w:pPr>
         <w:ind w:leftChars="100" w:left="210"/>
-        <w:rPr>
-          <w:rFonts w:hint="eastAsia"/>
-        </w:rPr>
-      </w:pPr>
-    </w:p>
-    <w:p>
-      <w:pPr>
-        <w:ind w:leftChars="100" w:left="210"/>
-        <w:rPr>
-          <w:rFonts w:hint="eastAsia"/>
-        </w:rPr>
+      </w:pPr>
+    </w:p>
+    <w:p>
+      <w:pPr>
+        <w:ind w:leftChars="100" w:left="210"/>
       </w:pPr>
       <w:r>
         <w:rPr>
@@ -1013,16 +1007,595 @@
         </w:rPr>
         <w:t>2018.1.12</w:t>
       </w:r>
-    </w:p>
-    <w:p>
-      <w:pPr>
-        <w:ind w:leftChars="100" w:left="210"/>
+      <w:r>
+        <w:rPr>
+          <w:rFonts w:hint="eastAsia"/>
+        </w:rPr>
+        <w:t xml:space="preserve"> bug</w:t>
+      </w:r>
+    </w:p>
+    <w:p>
+      <w:pPr>
+        <w:ind w:leftChars="100" w:left="210"/>
+        <w:rPr>
+          <w:rFonts w:hint="eastAsia"/>
+        </w:rPr>
       </w:pPr>
       <w:r>
         <w:rPr>
           <w:rFonts w:hint="eastAsia"/>
         </w:rPr>
         <w:t>偶然的情况下，服务器启动不正常，网页打不开</w:t>
+      </w:r>
+    </w:p>
+    <w:p>
+      <w:pPr>
+        <w:ind w:leftChars="100" w:left="210"/>
+        <w:rPr>
+          <w:rFonts w:hint="eastAsia"/>
+        </w:rPr>
+      </w:pPr>
+    </w:p>
+    <w:p>
+      <w:pPr>
+        <w:ind w:leftChars="100" w:left="210"/>
+        <w:rPr>
+          <w:rFonts w:hint="eastAsia"/>
+        </w:rPr>
+      </w:pPr>
+      <w:r>
+        <w:rPr>
+          <w:rFonts w:hint="eastAsia"/>
+        </w:rPr>
+        <w:t xml:space="preserve">2018.1.15 </w:t>
+      </w:r>
+      <w:r>
+        <w:rPr>
+          <w:rFonts w:hint="eastAsia"/>
+        </w:rPr>
+        <w:t>数据</w:t>
+      </w:r>
+      <w:r>
+        <w:rPr>
+          <w:rFonts w:hint="eastAsia"/>
+        </w:rPr>
+        <w:t>操作</w:t>
+      </w:r>
+      <w:r>
+        <w:rPr>
+          <w:rFonts w:hint="eastAsia"/>
+        </w:rPr>
+        <w:t>接口</w:t>
+      </w:r>
+    </w:p>
+    <w:p>
+      <w:pPr>
+        <w:ind w:leftChars="100" w:left="210"/>
+        <w:rPr>
+          <w:rFonts w:ascii="楷体" w:eastAsia="楷体" w:hAnsi="楷体" w:hint="eastAsia"/>
+        </w:rPr>
+      </w:pPr>
+      <w:r>
+        <w:rPr>
+          <w:rFonts w:ascii="楷体" w:eastAsia="楷体" w:hAnsi="楷体" w:hint="eastAsia"/>
+        </w:rPr>
+        <w:t>1.</w:t>
+      </w:r>
+      <w:r>
+        <w:rPr>
+          <w:rFonts w:ascii="楷体" w:eastAsia="楷体" w:hAnsi="楷体" w:hint="eastAsia"/>
+        </w:rPr>
+        <w:t>写：</w:t>
+      </w:r>
+    </w:p>
+    <w:p>
+      <w:pPr>
+        <w:ind w:leftChars="100" w:left="210"/>
+        <w:rPr>
+          <w:rFonts w:ascii="楷体" w:eastAsia="楷体" w:hAnsi="楷体" w:hint="eastAsia"/>
+        </w:rPr>
+      </w:pPr>
+      <w:r>
+        <w:rPr>
+          <w:rFonts w:ascii="楷体" w:eastAsia="楷体" w:hAnsi="楷体" w:hint="eastAsia"/>
+        </w:rPr>
+        <w:t>1.1</w:t>
+      </w:r>
+      <w:r>
+        <w:rPr>
+          <w:rFonts w:ascii="楷体" w:eastAsia="楷体" w:hAnsi="楷体" w:hint="eastAsia"/>
+        </w:rPr>
+        <w:t>写入jsw中的测试关系[:test</w:t>
+      </w:r>
+      <w:r>
+        <w:rPr>
+          <w:rFonts w:ascii="楷体" w:eastAsia="楷体" w:hAnsi="楷体" w:hint="eastAsia"/>
+        </w:rPr>
+        <w:t>T</w:t>
+      </w:r>
+      <w:r>
+        <w:rPr>
+          <w:rFonts w:ascii="楷体" w:eastAsia="楷体" w:hAnsi="楷体" w:hint="eastAsia"/>
+        </w:rPr>
+        <w:t>ype|time,</w:t>
+      </w:r>
+      <w:r>
+        <w:rPr>
+          <w:rFonts w:ascii="楷体" w:eastAsia="楷体" w:hAnsi="楷体" w:hint="eastAsia"/>
+        </w:rPr>
+        <w:t xml:space="preserve"> </w:t>
+      </w:r>
+      <w:r>
+        <w:rPr>
+          <w:rFonts w:ascii="楷体" w:eastAsia="楷体" w:hAnsi="楷体" w:hint="eastAsia"/>
+        </w:rPr>
+        <w:t>status, sequence]</w:t>
+      </w:r>
+    </w:p>
+    <w:p>
+      <w:pPr>
+        <w:ind w:leftChars="100" w:left="210"/>
+        <w:rPr>
+          <w:rFonts w:ascii="楷体" w:eastAsia="楷体" w:hAnsi="楷体" w:hint="eastAsia"/>
+        </w:rPr>
+      </w:pPr>
+      <w:r>
+        <w:rPr>
+          <w:rFonts w:ascii="楷体" w:eastAsia="楷体" w:hAnsi="楷体" w:hint="eastAsia"/>
+        </w:rPr>
+        <w:t>time:[0,~)</w:t>
+      </w:r>
+    </w:p>
+    <w:p>
+      <w:pPr>
+        <w:ind w:leftChars="100" w:left="210"/>
+        <w:rPr>
+          <w:rFonts w:ascii="楷体" w:eastAsia="楷体" w:hAnsi="楷体" w:hint="eastAsia"/>
+        </w:rPr>
+      </w:pPr>
+      <w:r>
+        <w:rPr>
+          <w:rFonts w:ascii="楷体" w:eastAsia="楷体" w:hAnsi="楷体" w:hint="eastAsia"/>
+        </w:rPr>
+        <w:t>status:'NULL'/'HIGH'/'PASS'</w:t>
+      </w:r>
+    </w:p>
+    <w:p>
+      <w:pPr>
+        <w:ind w:leftChars="100" w:left="210"/>
+        <w:rPr>
+          <w:rFonts w:ascii="楷体" w:eastAsia="楷体" w:hAnsi="楷体" w:hint="eastAsia"/>
+        </w:rPr>
+      </w:pPr>
+      <w:r>
+        <w:rPr>
+          <w:rFonts w:ascii="楷体" w:eastAsia="楷体" w:hAnsi="楷体" w:hint="eastAsia"/>
+        </w:rPr>
+        <w:t>sequence:[0,~)</w:t>
+      </w:r>
+    </w:p>
+    <w:p>
+      <w:pPr>
+        <w:ind w:leftChars="100" w:left="210"/>
+        <w:rPr>
+          <w:rFonts w:ascii="楷体" w:eastAsia="楷体" w:hAnsi="楷体" w:hint="eastAsia"/>
+        </w:rPr>
+      </w:pPr>
+    </w:p>
+    <w:p>
+      <w:pPr>
+        <w:ind w:leftChars="100" w:left="210"/>
+        <w:rPr>
+          <w:rFonts w:ascii="楷体" w:eastAsia="楷体" w:hAnsi="楷体" w:hint="eastAsia"/>
+        </w:rPr>
+      </w:pPr>
+      <w:r>
+        <w:rPr>
+          <w:rFonts w:ascii="楷体" w:eastAsia="楷体" w:hAnsi="楷体" w:hint="eastAsia"/>
+        </w:rPr>
+        <w:t>2.</w:t>
+      </w:r>
+      <w:r>
+        <w:rPr>
+          <w:rFonts w:ascii="楷体" w:eastAsia="楷体" w:hAnsi="楷体" w:hint="eastAsia"/>
+        </w:rPr>
+        <w:t>更新：</w:t>
+      </w:r>
+      <w:r>
+        <w:rPr>
+          <w:rFonts w:ascii="楷体" w:eastAsia="楷体" w:hAnsi="楷体" w:hint="eastAsia"/>
+        </w:rPr>
+        <w:t xml:space="preserve"> </w:t>
+      </w:r>
+    </w:p>
+    <w:p>
+      <w:pPr>
+        <w:ind w:leftChars="100" w:left="210"/>
+        <w:rPr>
+          <w:rFonts w:ascii="楷体" w:eastAsia="楷体" w:hAnsi="楷体" w:hint="eastAsia"/>
+        </w:rPr>
+      </w:pPr>
+      <w:r>
+        <w:rPr>
+          <w:rFonts w:ascii="楷体" w:eastAsia="楷体" w:hAnsi="楷体" w:hint="eastAsia"/>
+        </w:rPr>
+        <w:t>2.1</w:t>
+      </w:r>
+      <w:r>
+        <w:rPr>
+          <w:rFonts w:ascii="楷体" w:eastAsia="楷体" w:hAnsi="楷体" w:hint="eastAsia"/>
+        </w:rPr>
+        <w:t>找到测试关系[:testType|</w:t>
+      </w:r>
+      <w:r>
+        <w:rPr>
+          <w:rFonts w:ascii="楷体" w:eastAsia="楷体" w:hAnsi="楷体" w:hint="eastAsia"/>
+          <w:color w:val="FF0000"/>
+        </w:rPr>
+        <w:t>times, status</w:t>
+      </w:r>
+      <w:r>
+        <w:rPr>
+          <w:rFonts w:ascii="楷体" w:eastAsia="楷体" w:hAnsi="楷体" w:hint="eastAsia"/>
+        </w:rPr>
+        <w:t>, sequence]，并更新其中的times和status</w:t>
+      </w:r>
+    </w:p>
+    <w:p>
+      <w:pPr>
+        <w:ind w:leftChars="100" w:left="210"/>
+        <w:rPr>
+          <w:rFonts w:ascii="楷体" w:eastAsia="楷体" w:hAnsi="楷体" w:hint="eastAsia"/>
+        </w:rPr>
+      </w:pPr>
+    </w:p>
+    <w:p>
+      <w:pPr>
+        <w:ind w:leftChars="100" w:left="210"/>
+        <w:rPr>
+          <w:rFonts w:ascii="楷体" w:eastAsia="楷体" w:hAnsi="楷体" w:hint="eastAsia"/>
+        </w:rPr>
+      </w:pPr>
+      <w:r>
+        <w:rPr>
+          <w:rFonts w:ascii="楷体" w:eastAsia="楷体" w:hAnsi="楷体" w:hint="eastAsia"/>
+        </w:rPr>
+        <w:t>3.</w:t>
+      </w:r>
+      <w:r>
+        <w:rPr>
+          <w:rFonts w:ascii="楷体" w:eastAsia="楷体" w:hAnsi="楷体" w:hint="eastAsia"/>
+        </w:rPr>
+        <w:t>读：</w:t>
+      </w:r>
+    </w:p>
+    <w:p>
+      <w:pPr>
+        <w:ind w:leftChars="100" w:left="210"/>
+        <w:rPr>
+          <w:rFonts w:ascii="楷体" w:eastAsia="楷体" w:hAnsi="楷体" w:hint="eastAsia"/>
+        </w:rPr>
+      </w:pPr>
+      <w:r>
+        <w:rPr>
+          <w:rFonts w:ascii="楷体" w:eastAsia="楷体" w:hAnsi="楷体" w:hint="eastAsia"/>
+        </w:rPr>
+        <w:t>3.1 统计</w:t>
+      </w:r>
+      <w:r>
+        <w:rPr>
+          <w:rFonts w:ascii="楷体" w:eastAsia="楷体" w:hAnsi="楷体" w:hint="eastAsia"/>
+        </w:rPr>
+        <w:t>status 为</w:t>
+      </w:r>
+      <w:r>
+        <w:rPr>
+          <w:rFonts w:ascii="楷体" w:eastAsia="楷体" w:hAnsi="楷体" w:hint="eastAsia"/>
+        </w:rPr>
+        <w:t>‘</w:t>
+      </w:r>
+      <w:r>
+        <w:rPr>
+          <w:rFonts w:ascii="楷体" w:eastAsia="楷体" w:hAnsi="楷体" w:hint="eastAsia"/>
+        </w:rPr>
+        <w:t>PASS</w:t>
+      </w:r>
+      <w:r>
+        <w:rPr>
+          <w:rFonts w:ascii="楷体" w:eastAsia="楷体" w:hAnsi="楷体" w:hint="eastAsia"/>
+        </w:rPr>
+        <w:t>’、‘HIGH’、‘NULL’</w:t>
+      </w:r>
+      <w:r>
+        <w:rPr>
+          <w:rFonts w:ascii="楷体" w:eastAsia="楷体" w:hAnsi="楷体" w:hint="eastAsia"/>
+        </w:rPr>
+        <w:t>的数目分别是多少</w:t>
+      </w:r>
+    </w:p>
+    <w:p>
+      <w:pPr>
+        <w:ind w:leftChars="100" w:left="210"/>
+        <w:rPr>
+          <w:rFonts w:ascii="楷体" w:eastAsia="楷体" w:hAnsi="楷体" w:hint="eastAsia"/>
+        </w:rPr>
+      </w:pPr>
+      <w:r>
+        <w:rPr>
+          <w:rFonts w:ascii="楷体" w:eastAsia="楷体" w:hAnsi="楷体" w:hint="eastAsia"/>
+        </w:rPr>
+        <w:t xml:space="preserve">3.2 </w:t>
+      </w:r>
+      <w:r>
+        <w:rPr>
+          <w:rFonts w:ascii="楷体" w:eastAsia="楷体" w:hAnsi="楷体" w:hint="eastAsia"/>
+        </w:rPr>
+        <w:t>按sequence顺序，输出status为HIGH的</w:t>
+      </w:r>
+      <w:r>
+        <w:rPr>
+          <w:rFonts w:ascii="楷体" w:eastAsia="楷体" w:hAnsi="楷体" w:hint="eastAsia"/>
+        </w:rPr>
+        <w:t>引脚</w:t>
+      </w:r>
+      <w:r>
+        <w:rPr>
+          <w:rFonts w:ascii="楷体" w:eastAsia="楷体" w:hAnsi="楷体" w:hint="eastAsia"/>
+        </w:rPr>
+        <w:t>对，并按testType分类.</w:t>
+      </w:r>
+    </w:p>
+    <w:p>
+      <w:pPr>
+        <w:ind w:leftChars="100" w:left="210"/>
+        <w:rPr>
+          <w:rFonts w:ascii="楷体" w:eastAsia="楷体" w:hAnsi="楷体" w:hint="eastAsia"/>
+        </w:rPr>
+      </w:pPr>
+      <w:r>
+        <w:rPr>
+          <w:rFonts w:ascii="楷体" w:eastAsia="楷体" w:hAnsi="楷体" w:hint="eastAsia"/>
+        </w:rPr>
+        <w:tab/>
+        <w:t>out=（</w:t>
+      </w:r>
+      <w:r>
+        <w:rPr>
+          <w:rFonts w:ascii="楷体" w:eastAsia="楷体" w:hAnsi="楷体"/>
+        </w:rPr>
+        <w:t>continuity</w:t>
+      </w:r>
+      <w:r>
+        <w:rPr>
+          <w:rFonts w:ascii="楷体" w:eastAsia="楷体" w:hAnsi="楷体" w:hint="eastAsia"/>
+        </w:rPr>
+        <w:t xml:space="preserve"> pair</w:t>
+      </w:r>
+      <w:r>
+        <w:rPr>
+          <w:rFonts w:ascii="楷体" w:eastAsia="楷体" w:hAnsi="楷体"/>
+        </w:rPr>
+        <w:t>, insulation</w:t>
+      </w:r>
+      <w:r>
+        <w:rPr>
+          <w:rFonts w:ascii="楷体" w:eastAsia="楷体" w:hAnsi="楷体" w:hint="eastAsia"/>
+        </w:rPr>
+        <w:t xml:space="preserve"> pair）</w:t>
+      </w:r>
+    </w:p>
+    <w:p>
+      <w:pPr>
+        <w:ind w:leftChars="100" w:left="210"/>
+        <w:rPr>
+          <w:rFonts w:ascii="楷体" w:eastAsia="楷体" w:hAnsi="楷体" w:hint="eastAsia"/>
+        </w:rPr>
+      </w:pPr>
+      <w:r>
+        <w:rPr>
+          <w:rFonts w:ascii="楷体" w:eastAsia="楷体" w:hAnsi="楷体" w:hint="eastAsia"/>
+        </w:rPr>
+        <w:t>3.3</w:t>
+      </w:r>
+      <w:r>
+        <w:rPr>
+          <w:rFonts w:ascii="楷体" w:eastAsia="楷体" w:hAnsi="楷体" w:hint="eastAsia"/>
+        </w:rPr>
+        <w:t>查询</w:t>
+      </w:r>
+      <w:r>
+        <w:rPr>
+          <w:rFonts w:ascii="楷体" w:eastAsia="楷体" w:hAnsi="楷体" w:hint="eastAsia"/>
+        </w:rPr>
+        <w:t>含有HIGH</w:t>
+      </w:r>
+      <w:r>
+        <w:rPr>
+          <w:rFonts w:ascii="楷体" w:eastAsia="楷体" w:hAnsi="楷体" w:hint="eastAsia"/>
+        </w:rPr>
+        <w:t>状态的</w:t>
+      </w:r>
+      <w:r>
+        <w:rPr>
+          <w:rFonts w:ascii="楷体" w:eastAsia="楷体" w:hAnsi="楷体" w:hint="eastAsia"/>
+        </w:rPr>
+        <w:t>接头，</w:t>
+      </w:r>
+      <w:r>
+        <w:rPr>
+          <w:rFonts w:ascii="楷体" w:eastAsia="楷体" w:hAnsi="楷体" w:hint="eastAsia"/>
+        </w:rPr>
+        <w:t>并统计</w:t>
+      </w:r>
+      <w:r>
+        <w:rPr>
+          <w:rFonts w:ascii="楷体" w:eastAsia="楷体" w:hAnsi="楷体" w:hint="eastAsia"/>
+        </w:rPr>
+        <w:t>其引脚HIGH</w:t>
+      </w:r>
+      <w:r>
+        <w:rPr>
+          <w:rFonts w:ascii="楷体" w:eastAsia="楷体" w:hAnsi="楷体" w:hint="eastAsia"/>
+        </w:rPr>
+        <w:t>、</w:t>
+      </w:r>
+      <w:r>
+        <w:rPr>
+          <w:rFonts w:ascii="楷体" w:eastAsia="楷体" w:hAnsi="楷体" w:hint="eastAsia"/>
+        </w:rPr>
+        <w:t>PASS状态数量</w:t>
+      </w:r>
+      <w:r>
+        <w:rPr>
+          <w:rFonts w:ascii="楷体" w:eastAsia="楷体" w:hAnsi="楷体" w:hint="eastAsia"/>
+        </w:rPr>
+        <w:t>与总测试关系数量</w:t>
+      </w:r>
+      <w:r>
+        <w:rPr>
+          <w:rFonts w:ascii="楷体" w:eastAsia="楷体" w:hAnsi="楷体" w:hint="eastAsia"/>
+        </w:rPr>
+        <w:t>。</w:t>
+      </w:r>
+    </w:p>
+    <w:p>
+      <w:pPr>
+        <w:ind w:leftChars="100" w:left="210"/>
+        <w:rPr>
+          <w:rFonts w:ascii="楷体" w:eastAsia="楷体" w:hAnsi="楷体" w:hint="eastAsia"/>
+        </w:rPr>
+      </w:pPr>
+      <w:r>
+        <w:rPr>
+          <w:rFonts w:ascii="楷体" w:eastAsia="楷体" w:hAnsi="楷体"/>
+        </w:rPr>
+        <w:t>column</w:t>
+      </w:r>
+      <w:r>
+        <w:rPr>
+          <w:rFonts w:ascii="楷体" w:eastAsia="楷体" w:hAnsi="楷体" w:hint="eastAsia"/>
+        </w:rPr>
+        <w:t>=['CONNECTOR','STATUS','NUMBER']</w:t>
+      </w:r>
+      <w:r>
+        <w:rPr>
+          <w:rFonts w:ascii="楷体" w:eastAsia="楷体" w:hAnsi="楷体" w:hint="eastAsia"/>
+        </w:rPr>
+        <w:t xml:space="preserve"> </w:t>
+      </w:r>
+      <w:r>
+        <w:rPr>
+          <w:rFonts w:ascii="楷体" w:eastAsia="楷体" w:hAnsi="楷体" w:hint="eastAsia"/>
+        </w:rPr>
+        <w:t>=&gt;</w:t>
+      </w:r>
+      <w:r>
+        <w:rPr>
+          <w:rFonts w:ascii="楷体" w:eastAsia="楷体" w:hAnsi="楷体" w:hint="eastAsia"/>
+        </w:rPr>
+        <w:t xml:space="preserve"> </w:t>
+      </w:r>
+      <w:r>
+        <w:rPr>
+          <w:rFonts w:ascii="楷体" w:eastAsia="楷体" w:hAnsi="楷体" w:hint="eastAsia"/>
+        </w:rPr>
+        <w:t>['CONNECTOR','HIGH','PASS','NULL']</w:t>
+      </w:r>
+    </w:p>
+    <w:p>
+      <w:pPr>
+        <w:ind w:leftChars="100" w:left="210"/>
+        <w:rPr>
+          <w:rFonts w:ascii="楷体" w:eastAsia="楷体" w:hAnsi="楷体" w:hint="eastAsia"/>
+        </w:rPr>
+      </w:pPr>
+    </w:p>
+    <w:p>
+      <w:pPr>
+        <w:ind w:leftChars="100" w:left="210"/>
+        <w:rPr>
+          <w:rFonts w:ascii="楷体" w:eastAsia="楷体" w:hAnsi="楷体" w:hint="eastAsia"/>
+        </w:rPr>
+      </w:pPr>
+      <w:r>
+        <w:rPr>
+          <w:rFonts w:ascii="楷体" w:eastAsia="楷体" w:hAnsi="楷体" w:hint="eastAsia"/>
+        </w:rPr>
+        <w:t>4.</w:t>
+      </w:r>
+      <w:r>
+        <w:rPr>
+          <w:rFonts w:ascii="楷体" w:eastAsia="楷体" w:hAnsi="楷体" w:hint="eastAsia"/>
+        </w:rPr>
+        <w:t>删：</w:t>
+      </w:r>
+    </w:p>
+    <w:p>
+      <w:pPr>
+        <w:ind w:leftChars="100" w:left="210"/>
+        <w:rPr>
+          <w:rFonts w:ascii="楷体" w:eastAsia="楷体" w:hAnsi="楷体" w:hint="eastAsia"/>
+        </w:rPr>
+      </w:pPr>
+      <w:r>
+        <w:rPr>
+          <w:rFonts w:ascii="楷体" w:eastAsia="楷体" w:hAnsi="楷体" w:hint="eastAsia"/>
+        </w:rPr>
+        <w:t xml:space="preserve">4.1 </w:t>
+      </w:r>
+      <w:r>
+        <w:rPr>
+          <w:rFonts w:ascii="楷体" w:eastAsia="楷体" w:hAnsi="楷体" w:hint="eastAsia"/>
+        </w:rPr>
+        <w:t>delete all</w:t>
+      </w:r>
+    </w:p>
+    <w:p>
+      <w:pPr>
+        <w:ind w:leftChars="100" w:left="210"/>
+        <w:rPr>
+          <w:rFonts w:ascii="楷体" w:eastAsia="楷体" w:hAnsi="楷体" w:hint="eastAsia"/>
+        </w:rPr>
+      </w:pPr>
+    </w:p>
+    <w:p>
+      <w:pPr>
+        <w:ind w:leftChars="100" w:left="210"/>
+        <w:rPr>
+          <w:rFonts w:ascii="楷体" w:eastAsia="楷体" w:hAnsi="楷体" w:hint="eastAsia"/>
+        </w:rPr>
+      </w:pPr>
+      <w:r>
+        <w:rPr>
+          <w:rFonts w:ascii="楷体" w:eastAsia="楷体" w:hAnsi="楷体" w:hint="eastAsia"/>
+        </w:rPr>
+        <w:t>5.</w:t>
+      </w:r>
+      <w:r>
+        <w:rPr>
+          <w:rFonts w:ascii="楷体" w:eastAsia="楷体" w:hAnsi="楷体" w:hint="eastAsia"/>
+        </w:rPr>
+        <w:t>存：</w:t>
+      </w:r>
+    </w:p>
+    <w:p>
+      <w:pPr>
+        <w:ind w:leftChars="100" w:left="210"/>
+        <w:rPr>
+          <w:rFonts w:ascii="楷体" w:eastAsia="楷体" w:hAnsi="楷体"/>
+        </w:rPr>
+      </w:pPr>
+      <w:r>
+        <w:rPr>
+          <w:rFonts w:ascii="楷体" w:eastAsia="楷体" w:hAnsi="楷体" w:hint="eastAsia"/>
+        </w:rPr>
+        <w:t>5.1</w:t>
+      </w:r>
+      <w:r>
+        <w:rPr>
+          <w:rFonts w:ascii="楷体" w:eastAsia="楷体" w:hAnsi="楷体" w:hint="eastAsia"/>
+        </w:rPr>
+        <w:t>将数据中的数据备份到其它文件中，并按时间命名，如果文件数大于给定值会被删除</w:t>
       </w:r>
     </w:p>
     <w:sectPr>

</xml_diff>